<commit_message>
1, update version to 1.3 2, add update img logo to doc
</commit_message>
<xml_diff>
--- a/Qstar二次打包说明文档.docx
+++ b/Qstar二次打包说明文档.docx
@@ -2063,6 +2063,7 @@
     <w:p>
       <w:pPr>
         <w:numPr>
+          <w:ilvl w:val="0"/>
           <w:numId w:val="0"/>
         </w:numPr>
         <w:ind w:leftChars="0" w:firstLine="420" w:firstLineChars="0"/>
@@ -2082,6 +2083,7 @@
     <w:p>
       <w:pPr>
         <w:numPr>
+          <w:ilvl w:val="0"/>
           <w:numId w:val="0"/>
         </w:numPr>
         <w:ind w:leftChars="0" w:firstLine="420" w:firstLineChars="0"/>
@@ -2133,6 +2135,7 @@
     <w:p>
       <w:pPr>
         <w:numPr>
+          <w:ilvl w:val="0"/>
           <w:numId w:val="0"/>
         </w:numPr>
         <w:ind w:leftChars="0" w:firstLine="420" w:firstLineChars="0"/>
@@ -2141,6 +2144,7 @@
     <w:p>
       <w:pPr>
         <w:numPr>
+          <w:ilvl w:val="0"/>
           <w:numId w:val="0"/>
         </w:numPr>
         <w:ind w:leftChars="0" w:firstLine="420" w:firstLineChars="0"/>
@@ -2160,6 +2164,7 @@
     <w:p>
       <w:pPr>
         <w:numPr>
+          <w:ilvl w:val="0"/>
           <w:numId w:val="0"/>
         </w:numPr>
         <w:ind w:leftChars="0" w:firstLine="420" w:firstLineChars="0"/>
@@ -2211,6 +2216,7 @@
     <w:p>
       <w:pPr>
         <w:numPr>
+          <w:ilvl w:val="0"/>
           <w:numId w:val="0"/>
         </w:numPr>
         <w:ind w:leftChars="0" w:firstLine="420" w:firstLineChars="0"/>
@@ -2224,21 +2230,13 @@
           <w:rFonts w:hint="eastAsia"/>
           <w:lang w:val="en-US" w:eastAsia="zh-CN"/>
         </w:rPr>
-        <w:t>进入DargonFace目录</w:t>
-      </w:r>
-      <w:bookmarkStart w:id="0" w:name="_GoBack"/>
-      <w:bookmarkEnd w:id="0"/>
-      <w:r>
-        <w:rPr>
-          <w:rFonts w:hint="eastAsia"/>
-          <w:lang w:val="en-US" w:eastAsia="zh-CN"/>
-        </w:rPr>
-        <w:t>运行DragonFace.exe</w:t>
-      </w:r>
-    </w:p>
-    <w:p>
-      <w:pPr>
-        <w:numPr>
+        <w:t>进入DargonFace目录运行DragonFace.exe</w:t>
+      </w:r>
+    </w:p>
+    <w:p>
+      <w:pPr>
+        <w:numPr>
+          <w:ilvl w:val="0"/>
           <w:numId w:val="0"/>
         </w:numPr>
         <w:ind w:leftChars="0" w:firstLine="420" w:firstLineChars="0"/>
@@ -2294,6 +2292,7 @@
     <w:p>
       <w:pPr>
         <w:numPr>
+          <w:ilvl w:val="0"/>
           <w:numId w:val="0"/>
         </w:numPr>
         <w:ind w:leftChars="0" w:firstLine="420" w:firstLineChars="0"/>
@@ -2482,16 +2481,136 @@
         </w:numPr>
         <w:ind w:leftChars="0" w:firstLine="420" w:firstLineChars="0"/>
         <w:rPr>
-          <w:rFonts w:hint="default"/>
-          <w:lang w:val="en-US" w:eastAsia="zh-CN"/>
-        </w:rPr>
-      </w:pPr>
-      <w:r>
-        <w:rPr>
           <w:rFonts w:hint="eastAsia"/>
           <w:lang w:val="en-US" w:eastAsia="zh-CN"/>
         </w:rPr>
-        <w:t>syncimg.bat脚本无法自动更新build.prop，所以build.prop内容需要手动更新，把out/build.prop通过文件编辑器拷贝出来</w:t>
+      </w:pPr>
+      <w:r>
+        <w:rPr>
+          <w:rFonts w:hint="eastAsia"/>
+          <w:lang w:val="en-US" w:eastAsia="zh-CN"/>
+        </w:rPr>
+        <w:t>syncimg.bat脚本无法自动更新build.prop和更新boot logo，所以boot logo和build.prop内容需要手动更新</w:t>
+      </w:r>
+    </w:p>
+    <w:p>
+      <w:pPr>
+        <w:numPr>
+          <w:ilvl w:val="0"/>
+          <w:numId w:val="0"/>
+        </w:numPr>
+        <w:ind w:leftChars="0" w:firstLine="420" w:firstLineChars="0"/>
+        <w:rPr>
+          <w:rFonts w:hint="eastAsia"/>
+          <w:lang w:val="en-US" w:eastAsia="zh-CN"/>
+        </w:rPr>
+      </w:pPr>
+      <w:r>
+        <w:rPr>
+          <w:rFonts w:hint="eastAsia"/>
+          <w:lang w:val="en-US" w:eastAsia="zh-CN"/>
+        </w:rPr>
+        <w:t>DragonFace 切到画面与音乐，再点击替换 bootlogo， 选择ota_2cnd\custom\bootlogo.bmp</w:t>
+      </w:r>
+    </w:p>
+    <w:p>
+      <w:pPr>
+        <w:numPr>
+          <w:ilvl w:val="0"/>
+          <w:numId w:val="0"/>
+        </w:numPr>
+        <w:ind w:leftChars="0" w:firstLine="420" w:firstLineChars="0"/>
+      </w:pPr>
+      <w:r>
+        <w:drawing>
+          <wp:inline distT="0" distB="0" distL="114300" distR="114300">
+            <wp:extent cx="5271135" cy="3773170"/>
+            <wp:effectExtent l="0" t="0" r="5715" b="17780"/>
+            <wp:docPr id="18" name="图片 1"/>
+            <wp:cNvGraphicFramePr>
+              <a:graphicFrameLocks xmlns:a="http://schemas.openxmlformats.org/drawingml/2006/main" noChangeAspect="1"/>
+            </wp:cNvGraphicFramePr>
+            <a:graphic xmlns:a="http://schemas.openxmlformats.org/drawingml/2006/main">
+              <a:graphicData uri="http://schemas.openxmlformats.org/drawingml/2006/picture">
+                <pic:pic xmlns:pic="http://schemas.openxmlformats.org/drawingml/2006/picture">
+                  <pic:nvPicPr>
+                    <pic:cNvPr id="18" name="图片 1"/>
+                    <pic:cNvPicPr>
+                      <a:picLocks noChangeAspect="1"/>
+                    </pic:cNvPicPr>
+                  </pic:nvPicPr>
+                  <pic:blipFill>
+                    <a:blip r:embed="rId23"/>
+                    <a:stretch>
+                      <a:fillRect/>
+                    </a:stretch>
+                  </pic:blipFill>
+                  <pic:spPr>
+                    <a:xfrm>
+                      <a:off x="0" y="0"/>
+                      <a:ext cx="5271135" cy="3773170"/>
+                    </a:xfrm>
+                    <a:prstGeom prst="rect">
+                      <a:avLst/>
+                    </a:prstGeom>
+                    <a:noFill/>
+                    <a:ln>
+                      <a:noFill/>
+                    </a:ln>
+                  </pic:spPr>
+                </pic:pic>
+              </a:graphicData>
+            </a:graphic>
+          </wp:inline>
+        </w:drawing>
+      </w:r>
+    </w:p>
+    <w:p>
+      <w:pPr>
+        <w:numPr>
+          <w:ilvl w:val="0"/>
+          <w:numId w:val="0"/>
+        </w:numPr>
+        <w:ind w:leftChars="0" w:firstLine="420" w:firstLineChars="0"/>
+        <w:rPr>
+          <w:rFonts w:hint="default"/>
+          <w:lang w:val="en-US" w:eastAsia="zh-CN"/>
+        </w:rPr>
+      </w:pPr>
+    </w:p>
+    <w:p>
+      <w:pPr>
+        <w:numPr>
+          <w:ilvl w:val="0"/>
+          <w:numId w:val="0"/>
+        </w:numPr>
+        <w:ind w:leftChars="0" w:firstLine="420" w:firstLineChars="0"/>
+        <w:rPr>
+          <w:rFonts w:hint="default"/>
+          <w:lang w:val="en-US" w:eastAsia="zh-CN"/>
+        </w:rPr>
+      </w:pPr>
+      <w:bookmarkStart w:id="0" w:name="_GoBack"/>
+      <w:bookmarkEnd w:id="0"/>
+    </w:p>
+    <w:p>
+      <w:pPr>
+        <w:numPr>
+          <w:ilvl w:val="0"/>
+          <w:numId w:val="0"/>
+        </w:numPr>
+        <w:ind w:leftChars="0" w:firstLine="420" w:firstLineChars="0"/>
+        <w:rPr>
+          <w:rFonts w:hint="default"/>
+          <w:lang w:val="en-US" w:eastAsia="zh-CN"/>
+        </w:rPr>
+      </w:pPr>
+      <w:r>
+        <w:rPr>
+          <w:rFonts w:hint="eastAsia"/>
+          <w:lang w:val="en-US" w:eastAsia="zh-CN"/>
+        </w:rPr>
+        <w:t>把out/build.prop通过文件编辑器拷贝出来</w:t>
       </w:r>
     </w:p>
     <w:p>
@@ -2521,7 +2640,7 @@
                     </pic:cNvPicPr>
                   </pic:nvPicPr>
                   <pic:blipFill>
-                    <a:blip r:embed="rId23"/>
+                    <a:blip r:embed="rId24"/>
                     <a:stretch>
                       <a:fillRect/>
                     </a:stretch>
@@ -2562,15 +2681,6 @@
           <w:numId w:val="0"/>
         </w:numPr>
         <w:ind w:leftChars="0" w:firstLine="420" w:firstLineChars="0"/>
-      </w:pPr>
-    </w:p>
-    <w:p>
-      <w:pPr>
-        <w:numPr>
-          <w:ilvl w:val="0"/>
-          <w:numId w:val="0"/>
-        </w:numPr>
-        <w:ind w:leftChars="0" w:firstLine="420" w:firstLineChars="0"/>
         <w:rPr>
           <w:rFonts w:hint="default"/>
           <w:lang w:val="en-US" w:eastAsia="zh-CN"/>
@@ -2611,7 +2721,7 @@
                     </pic:cNvPicPr>
                   </pic:nvPicPr>
                   <pic:blipFill>
-                    <a:blip r:embed="rId24"/>
+                    <a:blip r:embed="rId25"/>
                     <a:stretch>
                       <a:fillRect/>
                     </a:stretch>
@@ -2661,6 +2771,15 @@
           <w:numId w:val="0"/>
         </w:numPr>
         <w:ind w:leftChars="0" w:firstLine="420" w:firstLineChars="0"/>
+      </w:pPr>
+    </w:p>
+    <w:p>
+      <w:pPr>
+        <w:numPr>
+          <w:ilvl w:val="0"/>
+          <w:numId w:val="0"/>
+        </w:numPr>
+        <w:ind w:leftChars="0" w:firstLine="420" w:firstLineChars="0"/>
         <w:rPr>
           <w:rFonts w:hint="eastAsia"/>
           <w:lang w:val="en-US" w:eastAsia="zh-CN"/>
@@ -2705,7 +2824,7 @@
                     </pic:cNvPicPr>
                   </pic:nvPicPr>
                   <pic:blipFill>
-                    <a:blip r:embed="rId25"/>
+                    <a:blip r:embed="rId26"/>
                     <a:stretch>
                       <a:fillRect/>
                     </a:stretch>
@@ -2840,7 +2959,7 @@
                     </pic:cNvPicPr>
                   </pic:nvPicPr>
                   <pic:blipFill>
-                    <a:blip r:embed="rId26"/>
+                    <a:blip r:embed="rId27"/>
                     <a:stretch>
                       <a:fillRect/>
                     </a:stretch>

</xml_diff>

<commit_message>
1, update version to V1.4 2, fix img tool can't use 1080p logo
</commit_message>
<xml_diff>
--- a/Qstar二次打包说明文档.docx
+++ b/Qstar二次打包说明文档.docx
@@ -45,6 +45,43 @@
       <w:pPr>
         <w:jc w:val="center"/>
         <w:rPr>
+          <w:rFonts w:hint="eastAsia"/>
+          <w:lang w:val="en-US" w:eastAsia="zh-CN"/>
+        </w:rPr>
+      </w:pPr>
+      <w:r>
+        <w:rPr>
+          <w:rFonts w:hint="default"/>
+          <w:lang w:val="en"/>
+        </w:rPr>
+        <w:t>V1.</w:t>
+      </w:r>
+      <w:r>
+        <w:rPr>
+          <w:rFonts w:hint="eastAsia"/>
+          <w:lang w:val="en-US" w:eastAsia="zh-CN"/>
+        </w:rPr>
+        <w:t>3</w:t>
+      </w:r>
+      <w:r>
+        <w:rPr>
+          <w:rFonts w:hint="default"/>
+          <w:lang w:val="en"/>
+        </w:rPr>
+        <w:t xml:space="preserve"> 202</w:t>
+      </w:r>
+      <w:r>
+        <w:rPr>
+          <w:rFonts w:hint="eastAsia"/>
+          <w:lang w:val="en-US" w:eastAsia="zh-CN"/>
+        </w:rPr>
+        <w:t>1219</w:t>
+      </w:r>
+    </w:p>
+    <w:p>
+      <w:pPr>
+        <w:jc w:val="center"/>
+        <w:rPr>
           <w:rFonts w:hint="default" w:eastAsiaTheme="minorEastAsia"/>
           <w:lang w:val="en-US" w:eastAsia="zh-CN"/>
         </w:rPr>
@@ -61,7 +98,7 @@
           <w:rFonts w:hint="eastAsia"/>
           <w:lang w:val="en-US" w:eastAsia="zh-CN"/>
         </w:rPr>
-        <w:t>3</w:t>
+        <w:t>4</w:t>
       </w:r>
       <w:r>
         <w:rPr>
@@ -75,8 +112,17 @@
           <w:rFonts w:hint="eastAsia"/>
           <w:lang w:val="en-US" w:eastAsia="zh-CN"/>
         </w:rPr>
-        <w:t>1219</w:t>
-      </w:r>
+        <w:t>1221</w:t>
+      </w:r>
+    </w:p>
+    <w:p>
+      <w:pPr>
+        <w:jc w:val="center"/>
+        <w:rPr>
+          <w:rFonts w:hint="default"/>
+          <w:lang w:val="en-US" w:eastAsia="zh-CN"/>
+        </w:rPr>
+      </w:pPr>
     </w:p>
     <w:p>
       <w:pPr>
@@ -2481,130 +2527,19 @@
         </w:numPr>
         <w:ind w:leftChars="0" w:firstLine="420" w:firstLineChars="0"/>
         <w:rPr>
+          <w:rFonts w:hint="default"/>
+          <w:lang w:val="en-US" w:eastAsia="zh-CN"/>
+        </w:rPr>
+      </w:pPr>
+      <w:r>
+        <w:rPr>
           <w:rFonts w:hint="eastAsia"/>
           <w:lang w:val="en-US" w:eastAsia="zh-CN"/>
         </w:rPr>
-      </w:pPr>
-      <w:r>
-        <w:rPr>
-          <w:rFonts w:hint="eastAsia"/>
-          <w:lang w:val="en-US" w:eastAsia="zh-CN"/>
-        </w:rPr>
-        <w:t>syncimg.bat脚本无法自动更新build.prop和更新boot logo，所以boot logo和build.prop内容需要手动更新</w:t>
-      </w:r>
-    </w:p>
-    <w:p>
-      <w:pPr>
-        <w:numPr>
-          <w:ilvl w:val="0"/>
-          <w:numId w:val="0"/>
-        </w:numPr>
-        <w:ind w:leftChars="0" w:firstLine="420" w:firstLineChars="0"/>
-        <w:rPr>
-          <w:rFonts w:hint="eastAsia"/>
-          <w:lang w:val="en-US" w:eastAsia="zh-CN"/>
-        </w:rPr>
-      </w:pPr>
-      <w:r>
-        <w:rPr>
-          <w:rFonts w:hint="eastAsia"/>
-          <w:lang w:val="en-US" w:eastAsia="zh-CN"/>
-        </w:rPr>
-        <w:t>DragonFace 切到画面与音乐，再点击替换 bootlogo， 选择ota_2cnd\custom\bootlogo.bmp</w:t>
-      </w:r>
-    </w:p>
-    <w:p>
-      <w:pPr>
-        <w:numPr>
-          <w:ilvl w:val="0"/>
-          <w:numId w:val="0"/>
-        </w:numPr>
-        <w:ind w:leftChars="0" w:firstLine="420" w:firstLineChars="0"/>
-      </w:pPr>
-      <w:r>
-        <w:drawing>
-          <wp:inline distT="0" distB="0" distL="114300" distR="114300">
-            <wp:extent cx="5271135" cy="3773170"/>
-            <wp:effectExtent l="0" t="0" r="5715" b="17780"/>
-            <wp:docPr id="18" name="图片 1"/>
-            <wp:cNvGraphicFramePr>
-              <a:graphicFrameLocks xmlns:a="http://schemas.openxmlformats.org/drawingml/2006/main" noChangeAspect="1"/>
-            </wp:cNvGraphicFramePr>
-            <a:graphic xmlns:a="http://schemas.openxmlformats.org/drawingml/2006/main">
-              <a:graphicData uri="http://schemas.openxmlformats.org/drawingml/2006/picture">
-                <pic:pic xmlns:pic="http://schemas.openxmlformats.org/drawingml/2006/picture">
-                  <pic:nvPicPr>
-                    <pic:cNvPr id="18" name="图片 1"/>
-                    <pic:cNvPicPr>
-                      <a:picLocks noChangeAspect="1"/>
-                    </pic:cNvPicPr>
-                  </pic:nvPicPr>
-                  <pic:blipFill>
-                    <a:blip r:embed="rId23"/>
-                    <a:stretch>
-                      <a:fillRect/>
-                    </a:stretch>
-                  </pic:blipFill>
-                  <pic:spPr>
-                    <a:xfrm>
-                      <a:off x="0" y="0"/>
-                      <a:ext cx="5271135" cy="3773170"/>
-                    </a:xfrm>
-                    <a:prstGeom prst="rect">
-                      <a:avLst/>
-                    </a:prstGeom>
-                    <a:noFill/>
-                    <a:ln>
-                      <a:noFill/>
-                    </a:ln>
-                  </pic:spPr>
-                </pic:pic>
-              </a:graphicData>
-            </a:graphic>
-          </wp:inline>
-        </w:drawing>
-      </w:r>
-    </w:p>
-    <w:p>
-      <w:pPr>
-        <w:numPr>
-          <w:ilvl w:val="0"/>
-          <w:numId w:val="0"/>
-        </w:numPr>
-        <w:ind w:leftChars="0" w:firstLine="420" w:firstLineChars="0"/>
-        <w:rPr>
-          <w:rFonts w:hint="default"/>
-          <w:lang w:val="en-US" w:eastAsia="zh-CN"/>
-        </w:rPr>
-      </w:pPr>
-    </w:p>
-    <w:p>
-      <w:pPr>
-        <w:numPr>
-          <w:ilvl w:val="0"/>
-          <w:numId w:val="0"/>
-        </w:numPr>
-        <w:ind w:leftChars="0" w:firstLine="420" w:firstLineChars="0"/>
-        <w:rPr>
-          <w:rFonts w:hint="default"/>
-          <w:lang w:val="en-US" w:eastAsia="zh-CN"/>
-        </w:rPr>
-      </w:pPr>
+        <w:t>syncimg.bat脚本无法自动更新build.prop，所以build.prop内容需要手动更新。</w:t>
+      </w:r>
       <w:bookmarkStart w:id="0" w:name="_GoBack"/>
       <w:bookmarkEnd w:id="0"/>
-    </w:p>
-    <w:p>
-      <w:pPr>
-        <w:numPr>
-          <w:ilvl w:val="0"/>
-          <w:numId w:val="0"/>
-        </w:numPr>
-        <w:ind w:leftChars="0" w:firstLine="420" w:firstLineChars="0"/>
-        <w:rPr>
-          <w:rFonts w:hint="default"/>
-          <w:lang w:val="en-US" w:eastAsia="zh-CN"/>
-        </w:rPr>
-      </w:pPr>
       <w:r>
         <w:rPr>
           <w:rFonts w:hint="eastAsia"/>
@@ -2640,7 +2575,7 @@
                     </pic:cNvPicPr>
                   </pic:nvPicPr>
                   <pic:blipFill>
-                    <a:blip r:embed="rId24"/>
+                    <a:blip r:embed="rId23"/>
                     <a:stretch>
                       <a:fillRect/>
                     </a:stretch>
@@ -2721,7 +2656,7 @@
                     </pic:cNvPicPr>
                   </pic:nvPicPr>
                   <pic:blipFill>
-                    <a:blip r:embed="rId25"/>
+                    <a:blip r:embed="rId24"/>
                     <a:stretch>
                       <a:fillRect/>
                     </a:stretch>
@@ -2824,7 +2759,7 @@
                     </pic:cNvPicPr>
                   </pic:nvPicPr>
                   <pic:blipFill>
-                    <a:blip r:embed="rId26"/>
+                    <a:blip r:embed="rId25"/>
                     <a:stretch>
                       <a:fillRect/>
                     </a:stretch>
@@ -2959,7 +2894,7 @@
                     </pic:cNvPicPr>
                   </pic:nvPicPr>
                   <pic:blipFill>
-                    <a:blip r:embed="rId27"/>
+                    <a:blip r:embed="rId26"/>
                     <a:stretch>
                       <a:fillRect/>
                     </a:stretch>

</xml_diff>

<commit_message>
1, add GPL license 2, update doc
</commit_message>
<xml_diff>
--- a/Qstar二次打包说明文档.docx
+++ b/Qstar二次打包说明文档.docx
@@ -660,6 +660,62 @@
           <w:lang w:val="en"/>
         </w:rPr>
         <w:t>ro.product.manufacturer=QSTAR</w:t>
+      </w:r>
+    </w:p>
+    <w:p>
+      <w:pPr>
+        <w:numPr>
+          <w:ilvl w:val="0"/>
+          <w:numId w:val="0"/>
+        </w:numPr>
+        <w:ind w:leftChars="0" w:firstLine="315" w:firstLineChars="150"/>
+        <w:rPr>
+          <w:rFonts w:hint="default" w:eastAsiaTheme="minorEastAsia"/>
+          <w:lang w:val="en-US" w:eastAsia="zh-CN"/>
+        </w:rPr>
+      </w:pPr>
+      <w:r>
+        <w:rPr>
+          <w:rFonts w:hint="eastAsia"/>
+          <w:lang w:val="en-US" w:eastAsia="zh-CN"/>
+        </w:rPr>
+        <w:t>硬件版本</w:t>
+      </w:r>
+      <w:bookmarkStart w:id="0" w:name="_GoBack"/>
+      <w:bookmarkEnd w:id="0"/>
+      <w:r>
+        <w:rPr>
+          <w:rFonts w:hint="default"/>
+          <w:lang w:val="en"/>
+        </w:rPr>
+        <w:t xml:space="preserve"> </w:t>
+      </w:r>
+      <w:r>
+        <w:rPr>
+          <w:rFonts w:hint="eastAsia"/>
+          <w:lang w:val="en-US" w:eastAsia="zh-CN"/>
+        </w:rPr>
+        <w:t>hardware version</w:t>
+      </w:r>
+    </w:p>
+    <w:p>
+      <w:pPr>
+        <w:numPr>
+          <w:ilvl w:val="0"/>
+          <w:numId w:val="0"/>
+        </w:numPr>
+        <w:ind w:firstLine="420" w:firstLineChars="200"/>
+        <w:rPr>
+          <w:rFonts w:hint="default"/>
+          <w:lang w:val="en"/>
+        </w:rPr>
+      </w:pPr>
+      <w:r>
+        <w:rPr>
+          <w:rFonts w:hint="default"/>
+          <w:lang w:val="en"/>
+        </w:rPr>
+        <w:t>ro.platform.hardware=QX101</w:t>
       </w:r>
     </w:p>
     <w:p>
@@ -2536,16 +2592,7 @@
           <w:rFonts w:hint="eastAsia"/>
           <w:lang w:val="en-US" w:eastAsia="zh-CN"/>
         </w:rPr>
-        <w:t>syncimg.bat脚本无法自动更新build.prop，所以build.prop内容需要手动更新。</w:t>
-      </w:r>
-      <w:bookmarkStart w:id="0" w:name="_GoBack"/>
-      <w:bookmarkEnd w:id="0"/>
-      <w:r>
-        <w:rPr>
-          <w:rFonts w:hint="eastAsia"/>
-          <w:lang w:val="en-US" w:eastAsia="zh-CN"/>
-        </w:rPr>
-        <w:t>把out/build.prop通过文件编辑器拷贝出来</w:t>
+        <w:t>syncimg.bat脚本无法自动更新build.prop，所以build.prop内容需要手动更新。把out/build.prop通过文件编辑器拷贝出来</w:t>
       </w:r>
     </w:p>
     <w:p>

</xml_diff>